<commit_message>
Update phan split children
</commit_message>
<xml_diff>
--- a/CS163 - B-Tree.docx
+++ b/CS163 - B-Tree.docx
@@ -2286,7 +2286,7 @@
           </mc:Choice>
           <mc:Fallback>
             <w:pict>
-              <v:roundrect w14:anchorId="643FD54E" id="Rounded Rectangle 1" o:spid="_x0000_s1026" style="width:491pt;height:241.9pt;visibility:visible;mso-wrap-style:square;mso-left-percent:-10001;mso-top-percent:-10001;mso-position-horizontal:absolute;mso-position-horizontal-relative:char;mso-position-vertical:absolute;mso-position-vertical-relative:line;mso-left-percent:-10001;mso-top-percent:-10001;v-text-anchor:middle" arcsize="10923f" o:gfxdata="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" strokecolor="blue">
+              <v:roundrect w14:anchorId="643FD54E" id="Rounded Rectangle 1" o:spid="_x0000_s1026" style="width:491pt;height:241.9pt;visibility:visible;mso-wrap-style:square;mso-left-percent:-10001;mso-top-percent:-10001;mso-position-horizontal:absolute;mso-position-horizontal-relative:char;mso-position-vertical:absolute;mso-position-vertical-relative:line;mso-left-percent:-10001;mso-top-percent:-10001;v-text-anchor:middle" arcsize="10923f" o:gfxdata="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" strokecolor="blue">
                 <v:stroke startarrowwidth="narrow" startarrowlength="short" endarrowwidth="narrow" endarrowlength="short"/>
                 <v:textbox inset="2.53958mm,2.53958mm,2.53958mm,2.53958mm">
                   <w:txbxContent>
@@ -3909,95 +3909,7 @@
           <w:szCs w:val="28"/>
         </w:rPr>
         <w:lastRenderedPageBreak/>
-        <w:t>In this function, a</w:t>
-      </w:r>
-      <w:r>
-        <w:rPr>
-          <w:rFonts w:ascii="Times New Roman" w:eastAsia="Times New Roman" w:hAnsi="Times New Roman" w:cs="Times New Roman"/>
-          <w:color w:val="212529"/>
-          <w:sz w:val="28"/>
-          <w:szCs w:val="28"/>
-        </w:rPr>
-        <w:t xml:space="preserve"> child of a parent node name </w:t>
-      </w:r>
-      <w:r>
-        <w:rPr>
-          <w:rFonts w:ascii="Times New Roman" w:eastAsia="Times New Roman" w:hAnsi="Times New Roman" w:cs="Times New Roman"/>
-          <w:b/>
-          <w:i/>
-          <w:color w:val="212529"/>
-          <w:sz w:val="28"/>
-          <w:szCs w:val="28"/>
-          <w:u w:val="single"/>
-        </w:rPr>
-        <w:t>y</w:t>
-      </w:r>
-      <w:r>
-        <w:rPr>
-          <w:rFonts w:ascii="Times New Roman" w:eastAsia="Times New Roman" w:hAnsi="Times New Roman" w:cs="Times New Roman"/>
-          <w:color w:val="212529"/>
-          <w:sz w:val="28"/>
-          <w:szCs w:val="28"/>
-        </w:rPr>
-        <w:t xml:space="preserve"> will be split out to 2 children, the first child have the keys from the first key to i</w:t>
-      </w:r>
-      <w:r>
-        <w:rPr>
-          <w:rFonts w:ascii="Times New Roman" w:eastAsia="Times New Roman" w:hAnsi="Times New Roman" w:cs="Times New Roman"/>
-          <w:color w:val="212529"/>
-          <w:sz w:val="28"/>
-          <w:szCs w:val="28"/>
-          <w:vertAlign w:val="superscript"/>
-        </w:rPr>
-        <w:t>th</w:t>
-      </w:r>
-      <w:r>
-        <w:rPr>
-          <w:rFonts w:ascii="Times New Roman" w:eastAsia="Times New Roman" w:hAnsi="Times New Roman" w:cs="Times New Roman"/>
-          <w:color w:val="212529"/>
-          <w:sz w:val="28"/>
-          <w:szCs w:val="28"/>
-        </w:rPr>
-        <w:t xml:space="preserve"> key of the previous child, and the remaining child will have the other keys, and them both connect to the parent</w:t>
-      </w:r>
-      <w:r>
-        <w:rPr>
-          <w:rFonts w:ascii="Times New Roman" w:eastAsia="Times New Roman" w:hAnsi="Times New Roman" w:cs="Times New Roman"/>
-          <w:color w:val="212529"/>
-          <w:sz w:val="28"/>
-          <w:szCs w:val="28"/>
-        </w:rPr>
-        <w:t xml:space="preserve"> of</w:t>
-      </w:r>
-      <w:r>
-        <w:rPr>
-          <w:rFonts w:ascii="Times New Roman" w:eastAsia="Times New Roman" w:hAnsi="Times New Roman" w:cs="Times New Roman"/>
-          <w:color w:val="212529"/>
-          <w:sz w:val="28"/>
-          <w:szCs w:val="28"/>
-        </w:rPr>
-        <w:t xml:space="preserve"> node </w:t>
-      </w:r>
-      <w:r>
-        <w:rPr>
-          <w:rFonts w:ascii="Times New Roman" w:eastAsia="Times New Roman" w:hAnsi="Times New Roman" w:cs="Times New Roman"/>
-          <w:b/>
-          <w:i/>
-          <w:color w:val="212529"/>
-          <w:sz w:val="28"/>
-          <w:szCs w:val="28"/>
-          <w:u w:val="single"/>
-        </w:rPr>
-        <w:t>y</w:t>
-      </w:r>
-      <w:r>
-        <w:rPr>
-          <w:rFonts w:ascii="Times New Roman" w:eastAsia="Times New Roman" w:hAnsi="Times New Roman" w:cs="Times New Roman"/>
-          <w:color w:val="212529"/>
-          <w:sz w:val="28"/>
-          <w:szCs w:val="28"/>
-        </w:rPr>
-        <w:t xml:space="preserve"> in the function .</w:t>
+        <w:t xml:space="preserve">In this function, before inserting a value, we know that a child node named y is already full, therefore we have to split it. We also have i as the index of children array.  </w:t>
       </w:r>
     </w:p>
     <w:p>
@@ -4339,7 +4251,6 @@
           <w:sz w:val="28"/>
           <w:szCs w:val="27"/>
         </w:rPr>
-        <w:lastRenderedPageBreak/>
         <w:t>Search the appropriate node for insertion.</w:t>
       </w:r>
     </w:p>
@@ -4388,6 +4299,7 @@
           <w:sz w:val="28"/>
           <w:szCs w:val="27"/>
         </w:rPr>
+        <w:lastRenderedPageBreak/>
         <w:t>Insert the elements in increasing order.</w:t>
       </w:r>
     </w:p>
@@ -14909,7 +14821,6 @@
   <w:style w:type="character" w:default="1" w:styleId="DefaultParagraphFont">
     <w:name w:val="Default Paragraph Font"/>
     <w:uiPriority w:val="1"/>
-    <w:semiHidden/>
     <w:unhideWhenUsed/>
   </w:style>
   <w:style w:type="table" w:default="1" w:styleId="TableNormal">

</xml_diff>